<commit_message>
11/10/24 Module 3.2 Assignment: Normalized Tables
</commit_message>
<xml_diff>
--- a/module-3/trueworthy-NormalizedTables.docx
+++ b/module-3/trueworthy-NormalizedTables.docx
@@ -15,10 +15,7 @@
         <w:pStyle w:val="NoSpacing"/>
       </w:pPr>
       <w:r>
-        <w:t xml:space="preserve">Module 3.2 </w:t>
-      </w:r>
-      <w:r>
-        <w:t>Assignment: Normalized Tables</w:t>
+        <w:t>Module 3.2 Assignment: Normalized Tables</w:t>
       </w:r>
     </w:p>
     <w:p>
@@ -31,6 +28,9 @@
         <w:pStyle w:val="NoSpacing"/>
       </w:pPr>
       <w:r>
+        <w:rPr>
+          <w:noProof/>
+        </w:rPr>
         <w:drawing>
           <wp:inline distT="0" distB="0" distL="0" distR="0" wp14:anchorId="5C14E25D" wp14:editId="34E2950B">
             <wp:extent cx="5943600" cy="5530850"/>
@@ -96,6 +96,11 @@
         <w:pStyle w:val="NoSpacing"/>
       </w:pPr>
     </w:p>
+    <w:p>
+      <w:pPr>
+        <w:pStyle w:val="NoSpacing"/>
+      </w:pPr>
+    </w:p>
     <w:bookmarkStart w:id="0" w:name="_MON_1792729898"/>
     <w:bookmarkEnd w:id="0"/>
     <w:p>
@@ -123,10 +128,10 @@
             <v:path o:extrusionok="f" gradientshapeok="t" o:connecttype="rect"/>
             <o:lock v:ext="edit" aspectratio="t"/>
           </v:shapetype>
-          <v:shape id="_x0000_i1063" type="#_x0000_t75" style="width:506.25pt;height:503.25pt" o:ole="">
+          <v:shape id="_x0000_i1025" type="#_x0000_t75" style="width:506.25pt;height:503.25pt" o:ole="">
             <v:imagedata r:id="rId5" o:title=""/>
           </v:shape>
-          <o:OLEObject Type="Embed" ProgID="Excel.Sheet.12" ShapeID="_x0000_i1063" DrawAspect="Content" ObjectID="_1792730409" r:id="rId6"/>
+          <o:OLEObject Type="Embed" ProgID="Excel.Sheet.12" ShapeID="_x0000_i1025" DrawAspect="Content" ObjectID="_1792730614" r:id="rId6"/>
         </w:object>
       </w:r>
     </w:p>
@@ -752,6 +757,7 @@
   <w:style w:type="character" w:default="1" w:styleId="DefaultParagraphFont">
     <w:name w:val="Default Paragraph Font"/>
     <w:uiPriority w:val="1"/>
+    <w:semiHidden/>
     <w:unhideWhenUsed/>
   </w:style>
   <w:style w:type="table" w:default="1" w:styleId="TableNormal">

</xml_diff>

<commit_message>
11/10/24 Module 4.2 Assignment: Normalized Tables - Assumptions
</commit_message>
<xml_diff>
--- a/module-3/trueworthy-NormalizedTables.docx
+++ b/module-3/trueworthy-NormalizedTables.docx
@@ -49,7 +49,7 @@
                     </pic:cNvPicPr>
                   </pic:nvPicPr>
                   <pic:blipFill>
-                    <a:blip r:embed="rId4">
+                    <a:blip r:embed="rId5">
                       <a:extLst>
                         <a:ext uri="{28A0092B-C50C-407E-A947-70E740481C1C}">
                           <a14:useLocalDpi xmlns:a14="http://schemas.microsoft.com/office/drawing/2010/main" val="0"/>
@@ -95,11 +95,57 @@
       <w:pPr>
         <w:pStyle w:val="NoSpacing"/>
       </w:pPr>
+      <w:r>
+        <w:t>Assumptions</w:t>
+      </w:r>
     </w:p>
     <w:p>
       <w:pPr>
         <w:pStyle w:val="NoSpacing"/>
-      </w:pPr>
+        <w:numPr>
+          <w:ilvl w:val="0"/>
+          <w:numId w:val="1"/>
+        </w:numPr>
+      </w:pPr>
+      <w:r>
+        <w:t>Each publisher can publish multiple books.</w:t>
+      </w:r>
+    </w:p>
+    <w:p>
+      <w:pPr>
+        <w:pStyle w:val="NoSpacing"/>
+        <w:numPr>
+          <w:ilvl w:val="0"/>
+          <w:numId w:val="1"/>
+        </w:numPr>
+      </w:pPr>
+      <w:r>
+        <w:t>Each book can have one or more authors.</w:t>
+      </w:r>
+    </w:p>
+    <w:p>
+      <w:pPr>
+        <w:pStyle w:val="NoSpacing"/>
+        <w:numPr>
+          <w:ilvl w:val="0"/>
+          <w:numId w:val="1"/>
+        </w:numPr>
+      </w:pPr>
+      <w:r>
+        <w:t>Authors can be associated with multiple books, but their information remains consistent across entries.</w:t>
+      </w:r>
+    </w:p>
+    <w:p>
+      <w:pPr>
+        <w:pStyle w:val="NoSpacing"/>
+        <w:numPr>
+          <w:ilvl w:val="0"/>
+          <w:numId w:val="1"/>
+        </w:numPr>
+      </w:pPr>
+      <w:r>
+        <w:t>Email and phone information are unique to each author.</w:t>
+      </w:r>
     </w:p>
     <w:bookmarkStart w:id="0" w:name="_MON_1792729898"/>
     <w:bookmarkEnd w:id="0"/>
@@ -129,9 +175,9 @@
             <o:lock v:ext="edit" aspectratio="t"/>
           </v:shapetype>
           <v:shape id="_x0000_i1025" type="#_x0000_t75" style="width:506.25pt;height:503.25pt" o:ole="">
-            <v:imagedata r:id="rId5" o:title=""/>
+            <v:imagedata r:id="rId6" o:title=""/>
           </v:shape>
-          <o:OLEObject Type="Embed" ProgID="Excel.Sheet.12" ShapeID="_x0000_i1025" DrawAspect="Content" ObjectID="_1792730614" r:id="rId6"/>
+          <o:OLEObject Type="Embed" ProgID="Excel.Sheet.12" ShapeID="_x0000_i1025" DrawAspect="Content" ObjectID="_1792731352" r:id="rId7"/>
         </w:object>
       </w:r>
     </w:p>
@@ -153,6 +199,127 @@
     </w:sectPr>
   </w:body>
 </w:document>
+</file>
+
+<file path=word/numbering.xml><?xml version="1.0" encoding="utf-8"?>
+<w:numbering xmlns:wpc="http://schemas.microsoft.com/office/word/2010/wordprocessingCanvas" xmlns:cx="http://schemas.microsoft.com/office/drawing/2014/chartex" xmlns:cx1="http://schemas.microsoft.com/office/drawing/2015/9/8/chartex" xmlns:cx2="http://schemas.microsoft.com/office/drawing/2015/10/21/chartex" xmlns:cx3="http://schemas.microsoft.com/office/drawing/2016/5/9/chartex" xmlns:cx4="http://schemas.microsoft.com/office/drawing/2016/5/10/chartex" xmlns:cx5="http://schemas.microsoft.com/office/drawing/2016/5/11/chartex" xmlns:cx6="http://schemas.microsoft.com/office/drawing/2016/5/12/chartex" xmlns:cx7="http://schemas.microsoft.com/office/drawing/2016/5/13/chartex" xmlns:cx8="http://schemas.microsoft.com/office/drawing/2016/5/14/chartex" xmlns:mc="http://schemas.openxmlformats.org/markup-compatibility/2006" xmlns:aink="http://schemas.microsoft.com/office/drawing/2016/ink" xmlns:am3d="http://schemas.microsoft.com/office/drawing/2017/model3d" xmlns:o="urn:schemas-microsoft-com:office:office" xmlns:oel="http://schemas.microsoft.com/office/2019/extlst" xmlns:r="http://schemas.openxmlformats.org/officeDocument/2006/relationships" xmlns:m="http://schemas.openxmlformats.org/officeDocument/2006/math" xmlns:v="urn:schemas-microsoft-com:vml" xmlns:wp14="http://schemas.microsoft.com/office/word/2010/wordprocessingDrawing" xmlns:wp="http://schemas.openxmlformats.org/drawingml/2006/wordprocessingDrawing" xmlns:w10="urn:schemas-microsoft-com:office:word" xmlns:w="http://schemas.openxmlformats.org/wordprocessingml/2006/main" xmlns:w14="http://schemas.microsoft.com/office/word/2010/wordml" xmlns:w15="http://schemas.microsoft.com/office/word/2012/wordml" xmlns:w16cex="http://schemas.microsoft.com/office/word/2018/wordml/cex" xmlns:w16cid="http://schemas.microsoft.com/office/word/2016/wordml/cid" xmlns:w16="http://schemas.microsoft.com/office/word/2018/wordml" xmlns:w16du="http://schemas.microsoft.com/office/word/2023/wordml/word16du" xmlns:w16sdtdh="http://schemas.microsoft.com/office/word/2020/wordml/sdtdatahash" xmlns:w16se="http://schemas.microsoft.com/office/word/2015/wordml/symex" xmlns:wpg="http://schemas.microsoft.com/office/word/2010/wordprocessingGroup" xmlns:wpi="http://schemas.microsoft.com/office/word/2010/wordprocessingInk" xmlns:wne="http://schemas.microsoft.com/office/word/2006/wordml" xmlns:wps="http://schemas.microsoft.com/office/word/2010/wordprocessingShape" mc:Ignorable="w14 w15 w16se w16cid w16 w16cex w16sdtdh w16du wp14">
+  <w:abstractNum w:abstractNumId="0" w15:restartNumberingAfterBreak="0">
+    <w:nsid w:val="11440D48"/>
+    <w:multiLevelType w:val="hybridMultilevel"/>
+    <w:tmpl w:val="4768E45E"/>
+    <w:lvl w:ilvl="0" w:tplc="04090001">
+      <w:start w:val="1"/>
+      <w:numFmt w:val="bullet"/>
+      <w:lvlText w:val=""/>
+      <w:lvlJc w:val="left"/>
+      <w:pPr>
+        <w:ind w:left="720" w:hanging="360"/>
+      </w:pPr>
+      <w:rPr>
+        <w:rFonts w:ascii="Symbol" w:hAnsi="Symbol" w:hint="default"/>
+      </w:rPr>
+    </w:lvl>
+    <w:lvl w:ilvl="1" w:tplc="04090003" w:tentative="1">
+      <w:start w:val="1"/>
+      <w:numFmt w:val="bullet"/>
+      <w:lvlText w:val="o"/>
+      <w:lvlJc w:val="left"/>
+      <w:pPr>
+        <w:ind w:left="1440" w:hanging="360"/>
+      </w:pPr>
+      <w:rPr>
+        <w:rFonts w:ascii="Courier New" w:hAnsi="Courier New" w:cs="Courier New" w:hint="default"/>
+      </w:rPr>
+    </w:lvl>
+    <w:lvl w:ilvl="2" w:tplc="04090005" w:tentative="1">
+      <w:start w:val="1"/>
+      <w:numFmt w:val="bullet"/>
+      <w:lvlText w:val=""/>
+      <w:lvlJc w:val="left"/>
+      <w:pPr>
+        <w:ind w:left="2160" w:hanging="360"/>
+      </w:pPr>
+      <w:rPr>
+        <w:rFonts w:ascii="Wingdings" w:hAnsi="Wingdings" w:hint="default"/>
+      </w:rPr>
+    </w:lvl>
+    <w:lvl w:ilvl="3" w:tplc="04090001" w:tentative="1">
+      <w:start w:val="1"/>
+      <w:numFmt w:val="bullet"/>
+      <w:lvlText w:val=""/>
+      <w:lvlJc w:val="left"/>
+      <w:pPr>
+        <w:ind w:left="2880" w:hanging="360"/>
+      </w:pPr>
+      <w:rPr>
+        <w:rFonts w:ascii="Symbol" w:hAnsi="Symbol" w:hint="default"/>
+      </w:rPr>
+    </w:lvl>
+    <w:lvl w:ilvl="4" w:tplc="04090003" w:tentative="1">
+      <w:start w:val="1"/>
+      <w:numFmt w:val="bullet"/>
+      <w:lvlText w:val="o"/>
+      <w:lvlJc w:val="left"/>
+      <w:pPr>
+        <w:ind w:left="3600" w:hanging="360"/>
+      </w:pPr>
+      <w:rPr>
+        <w:rFonts w:ascii="Courier New" w:hAnsi="Courier New" w:cs="Courier New" w:hint="default"/>
+      </w:rPr>
+    </w:lvl>
+    <w:lvl w:ilvl="5" w:tplc="04090005" w:tentative="1">
+      <w:start w:val="1"/>
+      <w:numFmt w:val="bullet"/>
+      <w:lvlText w:val=""/>
+      <w:lvlJc w:val="left"/>
+      <w:pPr>
+        <w:ind w:left="4320" w:hanging="360"/>
+      </w:pPr>
+      <w:rPr>
+        <w:rFonts w:ascii="Wingdings" w:hAnsi="Wingdings" w:hint="default"/>
+      </w:rPr>
+    </w:lvl>
+    <w:lvl w:ilvl="6" w:tplc="04090001" w:tentative="1">
+      <w:start w:val="1"/>
+      <w:numFmt w:val="bullet"/>
+      <w:lvlText w:val=""/>
+      <w:lvlJc w:val="left"/>
+      <w:pPr>
+        <w:ind w:left="5040" w:hanging="360"/>
+      </w:pPr>
+      <w:rPr>
+        <w:rFonts w:ascii="Symbol" w:hAnsi="Symbol" w:hint="default"/>
+      </w:rPr>
+    </w:lvl>
+    <w:lvl w:ilvl="7" w:tplc="04090003" w:tentative="1">
+      <w:start w:val="1"/>
+      <w:numFmt w:val="bullet"/>
+      <w:lvlText w:val="o"/>
+      <w:lvlJc w:val="left"/>
+      <w:pPr>
+        <w:ind w:left="5760" w:hanging="360"/>
+      </w:pPr>
+      <w:rPr>
+        <w:rFonts w:ascii="Courier New" w:hAnsi="Courier New" w:cs="Courier New" w:hint="default"/>
+      </w:rPr>
+    </w:lvl>
+    <w:lvl w:ilvl="8" w:tplc="04090005" w:tentative="1">
+      <w:start w:val="1"/>
+      <w:numFmt w:val="bullet"/>
+      <w:lvlText w:val=""/>
+      <w:lvlJc w:val="left"/>
+      <w:pPr>
+        <w:ind w:left="6480" w:hanging="360"/>
+      </w:pPr>
+      <w:rPr>
+        <w:rFonts w:ascii="Wingdings" w:hAnsi="Wingdings" w:hint="default"/>
+      </w:rPr>
+    </w:lvl>
+  </w:abstractNum>
+  <w:num w:numId="1" w16cid:durableId="1241712473">
+    <w:abstractNumId w:val="0"/>
+  </w:num>
+</w:numbering>
 </file>
 
 <file path=word/styles.xml><?xml version="1.0" encoding="utf-8"?>

</xml_diff>